<commit_message>
Minor change to test report
</commit_message>
<xml_diff>
--- a/docs/Final Report/Test report.docx
+++ b/docs/Final Report/Test report.docx
@@ -44,6 +44,7 @@
         <w:dataBinding w:prefixMappings="xmlns:ns0='http://purl.org/dc/elements/1.1/' xmlns:ns1='http://schemas.openxmlformats.org/package/2006/metadata/core-properties' " w:xpath="/ns1:coreProperties[1]/ns0:subject[1]" w:storeItemID="{6C3C8BC8-F283-45AE-878A-BAB7291924A1}"/>
         <w:text/>
       </w:sdtPr>
+      <w:sdtEndPr/>
       <w:sdtContent>
         <w:p>
           <w:pPr>
@@ -504,6 +505,7 @@
           <w:id w:val="-1862581579"/>
           <w:citation/>
         </w:sdtPr>
+        <w:sdtEndPr/>
         <w:sdtContent>
           <w:r>
             <w:fldChar w:fldCharType="begin"/>
@@ -14541,102 +14543,11 @@
           </w:p>
         </w:tc>
       </w:tr>
-      <w:tr>
-        <w:trPr>
-          <w:cnfStyle w:val="000000100000" w:firstRow="0" w:lastRow="0" w:firstColumn="0" w:lastColumn="0" w:oddVBand="0" w:evenVBand="0" w:oddHBand="1" w:evenHBand="0" w:firstRowFirstColumn="0" w:firstRowLastColumn="0" w:lastRowFirstColumn="0" w:lastRowLastColumn="0"/>
-        </w:trPr>
-        <w:tc>
-          <w:tcPr>
-            <w:cnfStyle w:val="001000000000" w:firstRow="0" w:lastRow="0" w:firstColumn="1" w:lastColumn="0" w:oddVBand="0" w:evenVBand="0" w:oddHBand="0" w:evenHBand="0" w:firstRowFirstColumn="0" w:firstRowLastColumn="0" w:lastRowFirstColumn="0" w:lastRowLastColumn="0"/>
-            <w:tcW w:w="988" w:type="dxa"/>
-          </w:tcPr>
-          <w:p>
-            <w:r>
-              <w:t>TS131</w:t>
-            </w:r>
-          </w:p>
-        </w:tc>
-        <w:tc>
-          <w:tcPr>
-            <w:tcW w:w="1134" w:type="dxa"/>
-          </w:tcPr>
-          <w:p>
-            <w:pPr>
-              <w:cnfStyle w:val="000000100000" w:firstRow="0" w:lastRow="0" w:firstColumn="0" w:lastColumn="0" w:oddVBand="0" w:evenVBand="0" w:oddHBand="1" w:evenHBand="0" w:firstRowFirstColumn="0" w:firstRowLastColumn="0" w:lastRowFirstColumn="0" w:lastRowLastColumn="0"/>
-            </w:pPr>
-            <w:r>
-              <w:t xml:space="preserve">Pass </w:t>
-            </w:r>
-          </w:p>
-        </w:tc>
-        <w:tc>
-          <w:tcPr>
-            <w:tcW w:w="2693" w:type="dxa"/>
-          </w:tcPr>
-          <w:p>
-            <w:pPr>
-              <w:cnfStyle w:val="000000100000" w:firstRow="0" w:lastRow="0" w:firstColumn="0" w:lastColumn="0" w:oddVBand="0" w:evenVBand="0" w:oddHBand="1" w:evenHBand="0" w:firstRowFirstColumn="0" w:firstRowLastColumn="0" w:lastRowFirstColumn="0" w:lastRowLastColumn="0"/>
-            </w:pPr>
-            <w:r>
-              <w:t>N/A</w:t>
-            </w:r>
-          </w:p>
-        </w:tc>
-        <w:tc>
-          <w:tcPr>
-            <w:tcW w:w="992" w:type="dxa"/>
-          </w:tcPr>
-          <w:p>
-            <w:pPr>
-              <w:cnfStyle w:val="000000100000" w:firstRow="0" w:lastRow="0" w:firstColumn="0" w:lastColumn="0" w:oddVBand="0" w:evenVBand="0" w:oddHBand="1" w:evenHBand="0" w:firstRowFirstColumn="0" w:firstRowLastColumn="0" w:lastRowFirstColumn="0" w:lastRowLastColumn="0"/>
-            </w:pPr>
-            <w:r>
-              <w:t>N/A</w:t>
-            </w:r>
-          </w:p>
-        </w:tc>
-        <w:tc>
-          <w:tcPr>
-            <w:tcW w:w="1134" w:type="dxa"/>
-          </w:tcPr>
-          <w:p>
-            <w:pPr>
-              <w:cnfStyle w:val="000000100000" w:firstRow="0" w:lastRow="0" w:firstColumn="0" w:lastColumn="0" w:oddVBand="0" w:evenVBand="0" w:oddHBand="1" w:evenHBand="0" w:firstRowFirstColumn="0" w:firstRowLastColumn="0" w:lastRowFirstColumn="0" w:lastRowLastColumn="0"/>
-            </w:pPr>
-            <w:r>
-              <w:t>Ben Dudley</w:t>
-            </w:r>
-          </w:p>
-        </w:tc>
-        <w:tc>
-          <w:tcPr>
-            <w:tcW w:w="1134" w:type="dxa"/>
-          </w:tcPr>
-          <w:p>
-            <w:pPr>
-              <w:cnfStyle w:val="000000100000" w:firstRow="0" w:lastRow="0" w:firstColumn="0" w:lastColumn="0" w:oddVBand="0" w:evenVBand="0" w:oddHBand="1" w:evenHBand="0" w:firstRowFirstColumn="0" w:firstRowLastColumn="0" w:lastRowFirstColumn="0" w:lastRowLastColumn="0"/>
-            </w:pPr>
-            <w:r>
-              <w:t>28/01/16</w:t>
-            </w:r>
-          </w:p>
-        </w:tc>
-        <w:tc>
-          <w:tcPr>
-            <w:tcW w:w="942" w:type="dxa"/>
-          </w:tcPr>
-          <w:p>
-            <w:pPr>
-              <w:cnfStyle w:val="000000100000" w:firstRow="0" w:lastRow="0" w:firstColumn="0" w:lastColumn="0" w:oddVBand="0" w:evenVBand="0" w:oddHBand="1" w:evenHBand="0" w:firstRowFirstColumn="0" w:firstRowLastColumn="0" w:lastRowFirstColumn="0" w:lastRowLastColumn="0"/>
-            </w:pPr>
-            <w:r>
-              <w:t>1.0</w:t>
-            </w:r>
-          </w:p>
-        </w:tc>
-      </w:tr>
     </w:tbl>
-    <w:p/>
+    <w:p>
+      <w:bookmarkStart w:id="2" w:name="_GoBack"/>
+      <w:bookmarkEnd w:id="2"/>
+    </w:p>
     <w:p/>
     <w:p/>
     <w:p/>
@@ -14671,18 +14582,9 @@
         <w:t>FERENCES</w:t>
       </w:r>
     </w:p>
-    <w:bookmarkStart w:id="2" w:name="_GoBack" w:displacedByCustomXml="next"/>
-    <w:bookmarkEnd w:id="2" w:displacedByCustomXml="next"/>
     <w:bookmarkEnd w:id="1" w:displacedByCustomXml="next"/>
     <w:sdt>
       <w:sdtPr>
-        <w:id w:val="-1936116720"/>
-        <w:docPartObj>
-          <w:docPartGallery w:val="Bibliographies"/>
-          <w:docPartUnique/>
-        </w:docPartObj>
-      </w:sdtPr>
-      <w:sdtEndPr>
         <w:rPr>
           <w:rFonts w:ascii="Times New Roman" w:hAnsi="Times New Roman"/>
           <w:b w:val="0"/>
@@ -14690,14 +14592,16 @@
           <w:kern w:val="0"/>
           <w:sz w:val="20"/>
         </w:rPr>
-      </w:sdtEndPr>
+        <w:id w:val="-1936116720"/>
+        <w:docPartObj>
+          <w:docPartGallery w:val="Bibliographies"/>
+          <w:docPartUnique/>
+        </w:docPartObj>
+      </w:sdtPr>
+      <w:sdtEndPr/>
       <w:sdtContent>
         <w:sdt>
           <w:sdtPr>
-            <w:id w:val="-573587230"/>
-            <w:bibliography/>
-          </w:sdtPr>
-          <w:sdtEndPr>
             <w:rPr>
               <w:rFonts w:ascii="Times New Roman" w:hAnsi="Times New Roman"/>
               <w:b w:val="0"/>
@@ -14705,7 +14609,10 @@
               <w:kern w:val="0"/>
               <w:sz w:val="20"/>
             </w:rPr>
-          </w:sdtEndPr>
+            <w:id w:val="-573587230"/>
+            <w:bibliography/>
+          </w:sdtPr>
+          <w:sdtEndPr/>
           <w:sdtContent>
             <w:p>
               <w:pPr>
@@ -17773,7 +17680,9 @@
   </w:compat>
   <w:rsids>
     <w:rsidRoot w:val="00E35E90"/>
+    <w:rsid w:val="00282188"/>
     <w:rsid w:val="003A7325"/>
+    <w:rsid w:val="004964D2"/>
     <w:rsid w:val="0056749B"/>
     <w:rsid w:val="0093522F"/>
     <w:rsid w:val="00E35E90"/>
@@ -18603,7 +18512,7 @@
 </file>
 
 <file path=customXml/itemProps1.xml><?xml version="1.0" encoding="utf-8"?>
-<ds:datastoreItem xmlns:ds="http://schemas.openxmlformats.org/officeDocument/2006/customXml" ds:itemID="{C759C844-98BE-4A5D-AF04-38CF32595BD3}">
+<ds:datastoreItem xmlns:ds="http://schemas.openxmlformats.org/officeDocument/2006/customXml" ds:itemID="{8636D8DC-6B90-49F0-9436-6461730A022F}">
   <ds:schemaRefs>
     <ds:schemaRef ds:uri="http://schemas.openxmlformats.org/officeDocument/2006/bibliography"/>
   </ds:schemaRefs>

</xml_diff>

<commit_message>
changed one test thingy
</commit_message>
<xml_diff>
--- a/docs/Final Report/Test report.docx
+++ b/docs/Final Report/Test report.docx
@@ -13297,7 +13297,7 @@
               <w:cnfStyle w:val="000000000000" w:firstRow="0" w:lastRow="0" w:firstColumn="0" w:lastColumn="0" w:oddVBand="0" w:evenVBand="0" w:oddHBand="0" w:evenHBand="0" w:firstRowFirstColumn="0" w:firstRowLastColumn="0" w:lastRowFirstColumn="0" w:lastRowLastColumn="0"/>
             </w:pPr>
             <w:r>
-              <w:t>Pass</w:t>
+              <w:t>FAIL</w:t>
             </w:r>
           </w:p>
         </w:tc>
@@ -13310,7 +13310,7 @@
               <w:cnfStyle w:val="000000000000" w:firstRow="0" w:lastRow="0" w:firstColumn="0" w:lastColumn="0" w:oddVBand="0" w:evenVBand="0" w:oddHBand="0" w:evenHBand="0" w:firstRowFirstColumn="0" w:firstRowLastColumn="0" w:lastRowFirstColumn="0" w:lastRowLastColumn="0"/>
             </w:pPr>
             <w:r>
-              <w:t>N/A</w:t>
+              <w:t>This was not implemented because it was unanimously decided to be an unnecessary and redundant feature similar to the dynamic connection colour status</w:t>
             </w:r>
           </w:p>
         </w:tc>
@@ -13944,293 +13944,6 @@
           <w:p>
             <w:pPr>
               <w:cnfStyle w:val="000000000000" w:firstRow="0" w:lastRow="0" w:firstColumn="0" w:lastColumn="0" w:oddVBand="0" w:evenVBand="0" w:oddHBand="0" w:evenHBand="0" w:firstRowFirstColumn="0" w:firstRowLastColumn="0" w:lastRowFirstColumn="0" w:lastRowLastColumn="0"/>
-            </w:pPr>
-            <w:r>
-              <w:t>1.0</w:t>
-            </w:r>
-          </w:p>
-        </w:tc>
-      </w:tr>
-      <w:tr>
-        <w:trPr>
-          <w:cnfStyle w:val="000000100000" w:firstRow="0" w:lastRow="0" w:firstColumn="0" w:lastColumn="0" w:oddVBand="0" w:evenVBand="0" w:oddHBand="1" w:evenHBand="0" w:firstRowFirstColumn="0" w:firstRowLastColumn="0" w:lastRowFirstColumn="0" w:lastRowLastColumn="0"/>
-        </w:trPr>
-        <w:tc>
-          <w:tcPr>
-            <w:cnfStyle w:val="001000000000" w:firstRow="0" w:lastRow="0" w:firstColumn="1" w:lastColumn="0" w:oddVBand="0" w:evenVBand="0" w:oddHBand="0" w:evenHBand="0" w:firstRowFirstColumn="0" w:firstRowLastColumn="0" w:lastRowFirstColumn="0" w:lastRowLastColumn="0"/>
-            <w:tcW w:w="988" w:type="dxa"/>
-          </w:tcPr>
-          <w:p>
-            <w:r>
-              <w:t>TS126</w:t>
-            </w:r>
-          </w:p>
-        </w:tc>
-        <w:tc>
-          <w:tcPr>
-            <w:tcW w:w="1134" w:type="dxa"/>
-          </w:tcPr>
-          <w:p>
-            <w:pPr>
-              <w:cnfStyle w:val="000000100000" w:firstRow="0" w:lastRow="0" w:firstColumn="0" w:lastColumn="0" w:oddVBand="0" w:evenVBand="0" w:oddHBand="1" w:evenHBand="0" w:firstRowFirstColumn="0" w:firstRowLastColumn="0" w:lastRowFirstColumn="0" w:lastRowLastColumn="0"/>
-            </w:pPr>
-            <w:r>
-              <w:t>Pass</w:t>
-            </w:r>
-          </w:p>
-        </w:tc>
-        <w:tc>
-          <w:tcPr>
-            <w:tcW w:w="2693" w:type="dxa"/>
-          </w:tcPr>
-          <w:p>
-            <w:pPr>
-              <w:cnfStyle w:val="000000100000" w:firstRow="0" w:lastRow="0" w:firstColumn="0" w:lastColumn="0" w:oddVBand="0" w:evenVBand="0" w:oddHBand="1" w:evenHBand="0" w:firstRowFirstColumn="0" w:firstRowLastColumn="0" w:lastRowFirstColumn="0" w:lastRowLastColumn="0"/>
-            </w:pPr>
-            <w:r>
-              <w:t>N/A</w:t>
-            </w:r>
-          </w:p>
-        </w:tc>
-        <w:tc>
-          <w:tcPr>
-            <w:tcW w:w="992" w:type="dxa"/>
-          </w:tcPr>
-          <w:p>
-            <w:pPr>
-              <w:cnfStyle w:val="000000100000" w:firstRow="0" w:lastRow="0" w:firstColumn="0" w:lastColumn="0" w:oddVBand="0" w:evenVBand="0" w:oddHBand="1" w:evenHBand="0" w:firstRowFirstColumn="0" w:firstRowLastColumn="0" w:lastRowFirstColumn="0" w:lastRowLastColumn="0"/>
-            </w:pPr>
-            <w:r>
-              <w:t>N/A</w:t>
-            </w:r>
-          </w:p>
-        </w:tc>
-        <w:tc>
-          <w:tcPr>
-            <w:tcW w:w="1134" w:type="dxa"/>
-          </w:tcPr>
-          <w:p>
-            <w:pPr>
-              <w:cnfStyle w:val="000000100000" w:firstRow="0" w:lastRow="0" w:firstColumn="0" w:lastColumn="0" w:oddVBand="0" w:evenVBand="0" w:oddHBand="1" w:evenHBand="0" w:firstRowFirstColumn="0" w:firstRowLastColumn="0" w:lastRowFirstColumn="0" w:lastRowLastColumn="0"/>
-            </w:pPr>
-            <w:r>
-              <w:t>Maurice</w:t>
-            </w:r>
-          </w:p>
-          <w:p>
-            <w:pPr>
-              <w:cnfStyle w:val="000000100000" w:firstRow="0" w:lastRow="0" w:firstColumn="0" w:lastColumn="0" w:oddVBand="0" w:evenVBand="0" w:oddHBand="1" w:evenHBand="0" w:firstRowFirstColumn="0" w:firstRowLastColumn="0" w:lastRowFirstColumn="0" w:lastRowLastColumn="0"/>
-            </w:pPr>
-            <w:r>
-              <w:t>Corriette</w:t>
-            </w:r>
-          </w:p>
-        </w:tc>
-        <w:tc>
-          <w:tcPr>
-            <w:tcW w:w="1134" w:type="dxa"/>
-          </w:tcPr>
-          <w:p>
-            <w:pPr>
-              <w:cnfStyle w:val="000000100000" w:firstRow="0" w:lastRow="0" w:firstColumn="0" w:lastColumn="0" w:oddVBand="0" w:evenVBand="0" w:oddHBand="1" w:evenHBand="0" w:firstRowFirstColumn="0" w:firstRowLastColumn="0" w:lastRowFirstColumn="0" w:lastRowLastColumn="0"/>
-            </w:pPr>
-            <w:r>
-              <w:t>28/01/16</w:t>
-            </w:r>
-          </w:p>
-        </w:tc>
-        <w:tc>
-          <w:tcPr>
-            <w:tcW w:w="942" w:type="dxa"/>
-          </w:tcPr>
-          <w:p>
-            <w:pPr>
-              <w:cnfStyle w:val="000000100000" w:firstRow="0" w:lastRow="0" w:firstColumn="0" w:lastColumn="0" w:oddVBand="0" w:evenVBand="0" w:oddHBand="1" w:evenHBand="0" w:firstRowFirstColumn="0" w:firstRowLastColumn="0" w:lastRowFirstColumn="0" w:lastRowLastColumn="0"/>
-            </w:pPr>
-            <w:r>
-              <w:t>1.0</w:t>
-            </w:r>
-          </w:p>
-        </w:tc>
-      </w:tr>
-      <w:tr>
-        <w:tc>
-          <w:tcPr>
-            <w:cnfStyle w:val="001000000000" w:firstRow="0" w:lastRow="0" w:firstColumn="1" w:lastColumn="0" w:oddVBand="0" w:evenVBand="0" w:oddHBand="0" w:evenHBand="0" w:firstRowFirstColumn="0" w:firstRowLastColumn="0" w:lastRowFirstColumn="0" w:lastRowLastColumn="0"/>
-            <w:tcW w:w="988" w:type="dxa"/>
-          </w:tcPr>
-          <w:p>
-            <w:r>
-              <w:t>TS127</w:t>
-            </w:r>
-          </w:p>
-        </w:tc>
-        <w:tc>
-          <w:tcPr>
-            <w:tcW w:w="1134" w:type="dxa"/>
-          </w:tcPr>
-          <w:p>
-            <w:pPr>
-              <w:cnfStyle w:val="000000000000" w:firstRow="0" w:lastRow="0" w:firstColumn="0" w:lastColumn="0" w:oddVBand="0" w:evenVBand="0" w:oddHBand="0" w:evenHBand="0" w:firstRowFirstColumn="0" w:firstRowLastColumn="0" w:lastRowFirstColumn="0" w:lastRowLastColumn="0"/>
-            </w:pPr>
-            <w:r>
-              <w:t>Pass</w:t>
-            </w:r>
-          </w:p>
-        </w:tc>
-        <w:tc>
-          <w:tcPr>
-            <w:tcW w:w="2693" w:type="dxa"/>
-          </w:tcPr>
-          <w:p>
-            <w:pPr>
-              <w:cnfStyle w:val="000000000000" w:firstRow="0" w:lastRow="0" w:firstColumn="0" w:lastColumn="0" w:oddVBand="0" w:evenVBand="0" w:oddHBand="0" w:evenHBand="0" w:firstRowFirstColumn="0" w:firstRowLastColumn="0" w:lastRowFirstColumn="0" w:lastRowLastColumn="0"/>
-            </w:pPr>
-            <w:r>
-              <w:t>N/A</w:t>
-            </w:r>
-          </w:p>
-        </w:tc>
-        <w:tc>
-          <w:tcPr>
-            <w:tcW w:w="992" w:type="dxa"/>
-          </w:tcPr>
-          <w:p>
-            <w:pPr>
-              <w:cnfStyle w:val="000000000000" w:firstRow="0" w:lastRow="0" w:firstColumn="0" w:lastColumn="0" w:oddVBand="0" w:evenVBand="0" w:oddHBand="0" w:evenHBand="0" w:firstRowFirstColumn="0" w:firstRowLastColumn="0" w:lastRowFirstColumn="0" w:lastRowLastColumn="0"/>
-            </w:pPr>
-            <w:r>
-              <w:t>N/A</w:t>
-            </w:r>
-          </w:p>
-        </w:tc>
-        <w:tc>
-          <w:tcPr>
-            <w:tcW w:w="1134" w:type="dxa"/>
-          </w:tcPr>
-          <w:p>
-            <w:pPr>
-              <w:cnfStyle w:val="000000000000" w:firstRow="0" w:lastRow="0" w:firstColumn="0" w:lastColumn="0" w:oddVBand="0" w:evenVBand="0" w:oddHBand="0" w:evenHBand="0" w:firstRowFirstColumn="0" w:firstRowLastColumn="0" w:lastRowFirstColumn="0" w:lastRowLastColumn="0"/>
-            </w:pPr>
-            <w:r>
-              <w:t>Ben Dudley</w:t>
-            </w:r>
-          </w:p>
-        </w:tc>
-        <w:tc>
-          <w:tcPr>
-            <w:tcW w:w="1134" w:type="dxa"/>
-          </w:tcPr>
-          <w:p>
-            <w:pPr>
-              <w:cnfStyle w:val="000000000000" w:firstRow="0" w:lastRow="0" w:firstColumn="0" w:lastColumn="0" w:oddVBand="0" w:evenVBand="0" w:oddHBand="0" w:evenHBand="0" w:firstRowFirstColumn="0" w:firstRowLastColumn="0" w:lastRowFirstColumn="0" w:lastRowLastColumn="0"/>
-            </w:pPr>
-            <w:r>
-              <w:t>28/01/16</w:t>
-            </w:r>
-          </w:p>
-        </w:tc>
-        <w:tc>
-          <w:tcPr>
-            <w:tcW w:w="942" w:type="dxa"/>
-          </w:tcPr>
-          <w:p>
-            <w:pPr>
-              <w:cnfStyle w:val="000000000000" w:firstRow="0" w:lastRow="0" w:firstColumn="0" w:lastColumn="0" w:oddVBand="0" w:evenVBand="0" w:oddHBand="0" w:evenHBand="0" w:firstRowFirstColumn="0" w:firstRowLastColumn="0" w:lastRowFirstColumn="0" w:lastRowLastColumn="0"/>
-            </w:pPr>
-            <w:r>
-              <w:t>1.0</w:t>
-            </w:r>
-          </w:p>
-        </w:tc>
-      </w:tr>
-      <w:tr>
-        <w:trPr>
-          <w:cnfStyle w:val="000000100000" w:firstRow="0" w:lastRow="0" w:firstColumn="0" w:lastColumn="0" w:oddVBand="0" w:evenVBand="0" w:oddHBand="1" w:evenHBand="0" w:firstRowFirstColumn="0" w:firstRowLastColumn="0" w:lastRowFirstColumn="0" w:lastRowLastColumn="0"/>
-        </w:trPr>
-        <w:tc>
-          <w:tcPr>
-            <w:cnfStyle w:val="001000000000" w:firstRow="0" w:lastRow="0" w:firstColumn="1" w:lastColumn="0" w:oddVBand="0" w:evenVBand="0" w:oddHBand="0" w:evenHBand="0" w:firstRowFirstColumn="0" w:firstRowLastColumn="0" w:lastRowFirstColumn="0" w:lastRowLastColumn="0"/>
-            <w:tcW w:w="988" w:type="dxa"/>
-          </w:tcPr>
-          <w:p>
-            <w:r>
-              <w:t>TS128</w:t>
-            </w:r>
-          </w:p>
-        </w:tc>
-        <w:tc>
-          <w:tcPr>
-            <w:tcW w:w="1134" w:type="dxa"/>
-          </w:tcPr>
-          <w:p>
-            <w:pPr>
-              <w:cnfStyle w:val="000000100000" w:firstRow="0" w:lastRow="0" w:firstColumn="0" w:lastColumn="0" w:oddVBand="0" w:evenVBand="0" w:oddHBand="1" w:evenHBand="0" w:firstRowFirstColumn="0" w:firstRowLastColumn="0" w:lastRowFirstColumn="0" w:lastRowLastColumn="0"/>
-            </w:pPr>
-            <w:r>
-              <w:t>Pass</w:t>
-            </w:r>
-          </w:p>
-        </w:tc>
-        <w:tc>
-          <w:tcPr>
-            <w:tcW w:w="2693" w:type="dxa"/>
-          </w:tcPr>
-          <w:p>
-            <w:pPr>
-              <w:cnfStyle w:val="000000100000" w:firstRow="0" w:lastRow="0" w:firstColumn="0" w:lastColumn="0" w:oddVBand="0" w:evenVBand="0" w:oddHBand="1" w:evenHBand="0" w:firstRowFirstColumn="0" w:firstRowLastColumn="0" w:lastRowFirstColumn="0" w:lastRowLastColumn="0"/>
-            </w:pPr>
-            <w:r>
-              <w:t>N/A</w:t>
-            </w:r>
-          </w:p>
-        </w:tc>
-        <w:tc>
-          <w:tcPr>
-            <w:tcW w:w="992" w:type="dxa"/>
-          </w:tcPr>
-          <w:p>
-            <w:pPr>
-              <w:cnfStyle w:val="000000100000" w:firstRow="0" w:lastRow="0" w:firstColumn="0" w:lastColumn="0" w:oddVBand="0" w:evenVBand="0" w:oddHBand="1" w:evenHBand="0" w:firstRowFirstColumn="0" w:firstRowLastColumn="0" w:lastRowFirstColumn="0" w:lastRowLastColumn="0"/>
-            </w:pPr>
-            <w:r>
-              <w:t>N/A</w:t>
-            </w:r>
-          </w:p>
-        </w:tc>
-        <w:tc>
-          <w:tcPr>
-            <w:tcW w:w="1134" w:type="dxa"/>
-          </w:tcPr>
-          <w:p>
-            <w:pPr>
-              <w:cnfStyle w:val="000000100000" w:firstRow="0" w:lastRow="0" w:firstColumn="0" w:lastColumn="0" w:oddVBand="0" w:evenVBand="0" w:oddHBand="1" w:evenHBand="0" w:firstRowFirstColumn="0" w:firstRowLastColumn="0" w:lastRowFirstColumn="0" w:lastRowLastColumn="0"/>
-            </w:pPr>
-            <w:r>
-              <w:t>Ben Dudley</w:t>
-            </w:r>
-          </w:p>
-        </w:tc>
-        <w:tc>
-          <w:tcPr>
-            <w:tcW w:w="1134" w:type="dxa"/>
-          </w:tcPr>
-          <w:p>
-            <w:pPr>
-              <w:cnfStyle w:val="000000100000" w:firstRow="0" w:lastRow="0" w:firstColumn="0" w:lastColumn="0" w:oddVBand="0" w:evenVBand="0" w:oddHBand="1" w:evenHBand="0" w:firstRowFirstColumn="0" w:firstRowLastColumn="0" w:lastRowFirstColumn="0" w:lastRowLastColumn="0"/>
-            </w:pPr>
-            <w:r>
-              <w:t>28/01/16</w:t>
-            </w:r>
-          </w:p>
-        </w:tc>
-        <w:tc>
-          <w:tcPr>
-            <w:tcW w:w="942" w:type="dxa"/>
-          </w:tcPr>
-          <w:p>
-            <w:pPr>
-              <w:cnfStyle w:val="000000100000" w:firstRow="0" w:lastRow="0" w:firstColumn="0" w:lastColumn="0" w:oddVBand="0" w:evenVBand="0" w:oddHBand="1" w:evenHBand="0" w:firstRowFirstColumn="0" w:firstRowLastColumn="0" w:lastRowFirstColumn="0" w:lastRowLastColumn="0"/>
             </w:pPr>
             <w:r>
               <w:t>1.0</w:t>
@@ -14267,6 +13980,7 @@
           </w:tcPr>
           <w:p>
             <w:r>
+              <w:lastRenderedPageBreak/>
               <w:t>Test ID</w:t>
             </w:r>
           </w:p>
@@ -14361,7 +14075,7 @@
           </w:tcPr>
           <w:p>
             <w:r>
-              <w:t>TS129</w:t>
+              <w:t>TS126</w:t>
             </w:r>
           </w:p>
         </w:tc>
@@ -14460,6 +14174,295 @@
           </w:tcPr>
           <w:p>
             <w:r>
+              <w:t>TS127</w:t>
+            </w:r>
+          </w:p>
+        </w:tc>
+        <w:tc>
+          <w:tcPr>
+            <w:tcW w:w="1134" w:type="dxa"/>
+          </w:tcPr>
+          <w:p>
+            <w:pPr>
+              <w:cnfStyle w:val="000000000000" w:firstRow="0" w:lastRow="0" w:firstColumn="0" w:lastColumn="0" w:oddVBand="0" w:evenVBand="0" w:oddHBand="0" w:evenHBand="0" w:firstRowFirstColumn="0" w:firstRowLastColumn="0" w:lastRowFirstColumn="0" w:lastRowLastColumn="0"/>
+            </w:pPr>
+            <w:r>
+              <w:t>Pass</w:t>
+            </w:r>
+          </w:p>
+        </w:tc>
+        <w:tc>
+          <w:tcPr>
+            <w:tcW w:w="2693" w:type="dxa"/>
+          </w:tcPr>
+          <w:p>
+            <w:pPr>
+              <w:cnfStyle w:val="000000000000" w:firstRow="0" w:lastRow="0" w:firstColumn="0" w:lastColumn="0" w:oddVBand="0" w:evenVBand="0" w:oddHBand="0" w:evenHBand="0" w:firstRowFirstColumn="0" w:firstRowLastColumn="0" w:lastRowFirstColumn="0" w:lastRowLastColumn="0"/>
+            </w:pPr>
+            <w:r>
+              <w:t>N/A</w:t>
+            </w:r>
+          </w:p>
+        </w:tc>
+        <w:tc>
+          <w:tcPr>
+            <w:tcW w:w="992" w:type="dxa"/>
+          </w:tcPr>
+          <w:p>
+            <w:pPr>
+              <w:cnfStyle w:val="000000000000" w:firstRow="0" w:lastRow="0" w:firstColumn="0" w:lastColumn="0" w:oddVBand="0" w:evenVBand="0" w:oddHBand="0" w:evenHBand="0" w:firstRowFirstColumn="0" w:firstRowLastColumn="0" w:lastRowFirstColumn="0" w:lastRowLastColumn="0"/>
+            </w:pPr>
+            <w:r>
+              <w:t>N/A</w:t>
+            </w:r>
+          </w:p>
+        </w:tc>
+        <w:tc>
+          <w:tcPr>
+            <w:tcW w:w="1134" w:type="dxa"/>
+          </w:tcPr>
+          <w:p>
+            <w:pPr>
+              <w:cnfStyle w:val="000000000000" w:firstRow="0" w:lastRow="0" w:firstColumn="0" w:lastColumn="0" w:oddVBand="0" w:evenVBand="0" w:oddHBand="0" w:evenHBand="0" w:firstRowFirstColumn="0" w:firstRowLastColumn="0" w:lastRowFirstColumn="0" w:lastRowLastColumn="0"/>
+            </w:pPr>
+            <w:r>
+              <w:t>Ben Dudley</w:t>
+            </w:r>
+          </w:p>
+        </w:tc>
+        <w:tc>
+          <w:tcPr>
+            <w:tcW w:w="1134" w:type="dxa"/>
+          </w:tcPr>
+          <w:p>
+            <w:pPr>
+              <w:cnfStyle w:val="000000000000" w:firstRow="0" w:lastRow="0" w:firstColumn="0" w:lastColumn="0" w:oddVBand="0" w:evenVBand="0" w:oddHBand="0" w:evenHBand="0" w:firstRowFirstColumn="0" w:firstRowLastColumn="0" w:lastRowFirstColumn="0" w:lastRowLastColumn="0"/>
+            </w:pPr>
+            <w:r>
+              <w:t>28/01/16</w:t>
+            </w:r>
+          </w:p>
+        </w:tc>
+        <w:tc>
+          <w:tcPr>
+            <w:tcW w:w="942" w:type="dxa"/>
+          </w:tcPr>
+          <w:p>
+            <w:pPr>
+              <w:cnfStyle w:val="000000000000" w:firstRow="0" w:lastRow="0" w:firstColumn="0" w:lastColumn="0" w:oddVBand="0" w:evenVBand="0" w:oddHBand="0" w:evenHBand="0" w:firstRowFirstColumn="0" w:firstRowLastColumn="0" w:lastRowFirstColumn="0" w:lastRowLastColumn="0"/>
+            </w:pPr>
+            <w:r>
+              <w:t>1.0</w:t>
+            </w:r>
+          </w:p>
+        </w:tc>
+      </w:tr>
+      <w:tr>
+        <w:trPr>
+          <w:cnfStyle w:val="000000100000" w:firstRow="0" w:lastRow="0" w:firstColumn="0" w:lastColumn="0" w:oddVBand="0" w:evenVBand="0" w:oddHBand="1" w:evenHBand="0" w:firstRowFirstColumn="0" w:firstRowLastColumn="0" w:lastRowFirstColumn="0" w:lastRowLastColumn="0"/>
+        </w:trPr>
+        <w:tc>
+          <w:tcPr>
+            <w:cnfStyle w:val="001000000000" w:firstRow="0" w:lastRow="0" w:firstColumn="1" w:lastColumn="0" w:oddVBand="0" w:evenVBand="0" w:oddHBand="0" w:evenHBand="0" w:firstRowFirstColumn="0" w:firstRowLastColumn="0" w:lastRowFirstColumn="0" w:lastRowLastColumn="0"/>
+            <w:tcW w:w="988" w:type="dxa"/>
+          </w:tcPr>
+          <w:p>
+            <w:r>
+              <w:t>TS128</w:t>
+            </w:r>
+          </w:p>
+        </w:tc>
+        <w:tc>
+          <w:tcPr>
+            <w:tcW w:w="1134" w:type="dxa"/>
+          </w:tcPr>
+          <w:p>
+            <w:pPr>
+              <w:cnfStyle w:val="000000100000" w:firstRow="0" w:lastRow="0" w:firstColumn="0" w:lastColumn="0" w:oddVBand="0" w:evenVBand="0" w:oddHBand="1" w:evenHBand="0" w:firstRowFirstColumn="0" w:firstRowLastColumn="0" w:lastRowFirstColumn="0" w:lastRowLastColumn="0"/>
+            </w:pPr>
+            <w:r>
+              <w:t>Pass</w:t>
+            </w:r>
+          </w:p>
+        </w:tc>
+        <w:tc>
+          <w:tcPr>
+            <w:tcW w:w="2693" w:type="dxa"/>
+          </w:tcPr>
+          <w:p>
+            <w:pPr>
+              <w:cnfStyle w:val="000000100000" w:firstRow="0" w:lastRow="0" w:firstColumn="0" w:lastColumn="0" w:oddVBand="0" w:evenVBand="0" w:oddHBand="1" w:evenHBand="0" w:firstRowFirstColumn="0" w:firstRowLastColumn="0" w:lastRowFirstColumn="0" w:lastRowLastColumn="0"/>
+            </w:pPr>
+            <w:r>
+              <w:t>N/A</w:t>
+            </w:r>
+          </w:p>
+        </w:tc>
+        <w:tc>
+          <w:tcPr>
+            <w:tcW w:w="992" w:type="dxa"/>
+          </w:tcPr>
+          <w:p>
+            <w:pPr>
+              <w:cnfStyle w:val="000000100000" w:firstRow="0" w:lastRow="0" w:firstColumn="0" w:lastColumn="0" w:oddVBand="0" w:evenVBand="0" w:oddHBand="1" w:evenHBand="0" w:firstRowFirstColumn="0" w:firstRowLastColumn="0" w:lastRowFirstColumn="0" w:lastRowLastColumn="0"/>
+            </w:pPr>
+            <w:r>
+              <w:t>N/A</w:t>
+            </w:r>
+          </w:p>
+        </w:tc>
+        <w:tc>
+          <w:tcPr>
+            <w:tcW w:w="1134" w:type="dxa"/>
+          </w:tcPr>
+          <w:p>
+            <w:pPr>
+              <w:cnfStyle w:val="000000100000" w:firstRow="0" w:lastRow="0" w:firstColumn="0" w:lastColumn="0" w:oddVBand="0" w:evenVBand="0" w:oddHBand="1" w:evenHBand="0" w:firstRowFirstColumn="0" w:firstRowLastColumn="0" w:lastRowFirstColumn="0" w:lastRowLastColumn="0"/>
+            </w:pPr>
+            <w:r>
+              <w:t>Ben Dudley</w:t>
+            </w:r>
+          </w:p>
+        </w:tc>
+        <w:tc>
+          <w:tcPr>
+            <w:tcW w:w="1134" w:type="dxa"/>
+          </w:tcPr>
+          <w:p>
+            <w:pPr>
+              <w:cnfStyle w:val="000000100000" w:firstRow="0" w:lastRow="0" w:firstColumn="0" w:lastColumn="0" w:oddVBand="0" w:evenVBand="0" w:oddHBand="1" w:evenHBand="0" w:firstRowFirstColumn="0" w:firstRowLastColumn="0" w:lastRowFirstColumn="0" w:lastRowLastColumn="0"/>
+            </w:pPr>
+            <w:r>
+              <w:t>28/01/16</w:t>
+            </w:r>
+          </w:p>
+        </w:tc>
+        <w:tc>
+          <w:tcPr>
+            <w:tcW w:w="942" w:type="dxa"/>
+          </w:tcPr>
+          <w:p>
+            <w:pPr>
+              <w:cnfStyle w:val="000000100000" w:firstRow="0" w:lastRow="0" w:firstColumn="0" w:lastColumn="0" w:oddVBand="0" w:evenVBand="0" w:oddHBand="1" w:evenHBand="0" w:firstRowFirstColumn="0" w:firstRowLastColumn="0" w:lastRowFirstColumn="0" w:lastRowLastColumn="0"/>
+            </w:pPr>
+            <w:r>
+              <w:t>1.0</w:t>
+            </w:r>
+          </w:p>
+        </w:tc>
+      </w:tr>
+      <w:tr>
+        <w:tc>
+          <w:tcPr>
+            <w:cnfStyle w:val="001000000000" w:firstRow="0" w:lastRow="0" w:firstColumn="1" w:lastColumn="0" w:oddVBand="0" w:evenVBand="0" w:oddHBand="0" w:evenHBand="0" w:firstRowFirstColumn="0" w:firstRowLastColumn="0" w:lastRowFirstColumn="0" w:lastRowLastColumn="0"/>
+            <w:tcW w:w="988" w:type="dxa"/>
+          </w:tcPr>
+          <w:p>
+            <w:bookmarkStart w:id="2" w:name="_GoBack"/>
+            <w:bookmarkEnd w:id="2"/>
+            <w:r>
+              <w:t>TS129</w:t>
+            </w:r>
+          </w:p>
+        </w:tc>
+        <w:tc>
+          <w:tcPr>
+            <w:tcW w:w="1134" w:type="dxa"/>
+          </w:tcPr>
+          <w:p>
+            <w:pPr>
+              <w:cnfStyle w:val="000000000000" w:firstRow="0" w:lastRow="0" w:firstColumn="0" w:lastColumn="0" w:oddVBand="0" w:evenVBand="0" w:oddHBand="0" w:evenHBand="0" w:firstRowFirstColumn="0" w:firstRowLastColumn="0" w:lastRowFirstColumn="0" w:lastRowLastColumn="0"/>
+            </w:pPr>
+            <w:r>
+              <w:t>Pass</w:t>
+            </w:r>
+          </w:p>
+        </w:tc>
+        <w:tc>
+          <w:tcPr>
+            <w:tcW w:w="2693" w:type="dxa"/>
+          </w:tcPr>
+          <w:p>
+            <w:pPr>
+              <w:cnfStyle w:val="000000000000" w:firstRow="0" w:lastRow="0" w:firstColumn="0" w:lastColumn="0" w:oddVBand="0" w:evenVBand="0" w:oddHBand="0" w:evenHBand="0" w:firstRowFirstColumn="0" w:firstRowLastColumn="0" w:lastRowFirstColumn="0" w:lastRowLastColumn="0"/>
+            </w:pPr>
+            <w:r>
+              <w:t>N/A</w:t>
+            </w:r>
+          </w:p>
+        </w:tc>
+        <w:tc>
+          <w:tcPr>
+            <w:tcW w:w="992" w:type="dxa"/>
+          </w:tcPr>
+          <w:p>
+            <w:pPr>
+              <w:cnfStyle w:val="000000000000" w:firstRow="0" w:lastRow="0" w:firstColumn="0" w:lastColumn="0" w:oddVBand="0" w:evenVBand="0" w:oddHBand="0" w:evenHBand="0" w:firstRowFirstColumn="0" w:firstRowLastColumn="0" w:lastRowFirstColumn="0" w:lastRowLastColumn="0"/>
+            </w:pPr>
+            <w:r>
+              <w:t>N/A</w:t>
+            </w:r>
+          </w:p>
+        </w:tc>
+        <w:tc>
+          <w:tcPr>
+            <w:tcW w:w="1134" w:type="dxa"/>
+          </w:tcPr>
+          <w:p>
+            <w:pPr>
+              <w:cnfStyle w:val="000000000000" w:firstRow="0" w:lastRow="0" w:firstColumn="0" w:lastColumn="0" w:oddVBand="0" w:evenVBand="0" w:oddHBand="0" w:evenHBand="0" w:firstRowFirstColumn="0" w:firstRowLastColumn="0" w:lastRowFirstColumn="0" w:lastRowLastColumn="0"/>
+            </w:pPr>
+            <w:r>
+              <w:t>Maurice</w:t>
+            </w:r>
+          </w:p>
+          <w:p>
+            <w:pPr>
+              <w:cnfStyle w:val="000000000000" w:firstRow="0" w:lastRow="0" w:firstColumn="0" w:lastColumn="0" w:oddVBand="0" w:evenVBand="0" w:oddHBand="0" w:evenHBand="0" w:firstRowFirstColumn="0" w:firstRowLastColumn="0" w:lastRowFirstColumn="0" w:lastRowLastColumn="0"/>
+            </w:pPr>
+            <w:r>
+              <w:t>Corriette</w:t>
+            </w:r>
+          </w:p>
+        </w:tc>
+        <w:tc>
+          <w:tcPr>
+            <w:tcW w:w="1134" w:type="dxa"/>
+          </w:tcPr>
+          <w:p>
+            <w:pPr>
+              <w:cnfStyle w:val="000000000000" w:firstRow="0" w:lastRow="0" w:firstColumn="0" w:lastColumn="0" w:oddVBand="0" w:evenVBand="0" w:oddHBand="0" w:evenHBand="0" w:firstRowFirstColumn="0" w:firstRowLastColumn="0" w:lastRowFirstColumn="0" w:lastRowLastColumn="0"/>
+            </w:pPr>
+            <w:r>
+              <w:t>28/01/16</w:t>
+            </w:r>
+          </w:p>
+        </w:tc>
+        <w:tc>
+          <w:tcPr>
+            <w:tcW w:w="942" w:type="dxa"/>
+          </w:tcPr>
+          <w:p>
+            <w:pPr>
+              <w:cnfStyle w:val="000000000000" w:firstRow="0" w:lastRow="0" w:firstColumn="0" w:lastColumn="0" w:oddVBand="0" w:evenVBand="0" w:oddHBand="0" w:evenHBand="0" w:firstRowFirstColumn="0" w:firstRowLastColumn="0" w:lastRowFirstColumn="0" w:lastRowLastColumn="0"/>
+            </w:pPr>
+            <w:r>
+              <w:t>1.0</w:t>
+            </w:r>
+          </w:p>
+        </w:tc>
+      </w:tr>
+      <w:tr>
+        <w:trPr>
+          <w:cnfStyle w:val="000000100000" w:firstRow="0" w:lastRow="0" w:firstColumn="0" w:lastColumn="0" w:oddVBand="0" w:evenVBand="0" w:oddHBand="1" w:evenHBand="0" w:firstRowFirstColumn="0" w:firstRowLastColumn="0" w:lastRowFirstColumn="0" w:lastRowLastColumn="0"/>
+        </w:trPr>
+        <w:tc>
+          <w:tcPr>
+            <w:cnfStyle w:val="001000000000" w:firstRow="0" w:lastRow="0" w:firstColumn="1" w:lastColumn="0" w:oddVBand="0" w:evenVBand="0" w:oddHBand="0" w:evenHBand="0" w:firstRowFirstColumn="0" w:firstRowLastColumn="0" w:lastRowFirstColumn="0" w:lastRowLastColumn="0"/>
+            <w:tcW w:w="988" w:type="dxa"/>
+          </w:tcPr>
+          <w:p>
+            <w:r>
               <w:t>TS130</w:t>
             </w:r>
           </w:p>
@@ -14470,7 +14473,7 @@
           </w:tcPr>
           <w:p>
             <w:pPr>
-              <w:cnfStyle w:val="000000000000" w:firstRow="0" w:lastRow="0" w:firstColumn="0" w:lastColumn="0" w:oddVBand="0" w:evenVBand="0" w:oddHBand="0" w:evenHBand="0" w:firstRowFirstColumn="0" w:firstRowLastColumn="0" w:lastRowFirstColumn="0" w:lastRowLastColumn="0"/>
+              <w:cnfStyle w:val="000000100000" w:firstRow="0" w:lastRow="0" w:firstColumn="0" w:lastColumn="0" w:oddVBand="0" w:evenVBand="0" w:oddHBand="1" w:evenHBand="0" w:firstRowFirstColumn="0" w:firstRowLastColumn="0" w:lastRowFirstColumn="0" w:lastRowLastColumn="0"/>
             </w:pPr>
             <w:r>
               <w:t>Pass</w:t>
@@ -14483,7 +14486,7 @@
           </w:tcPr>
           <w:p>
             <w:pPr>
-              <w:cnfStyle w:val="000000000000" w:firstRow="0" w:lastRow="0" w:firstColumn="0" w:lastColumn="0" w:oddVBand="0" w:evenVBand="0" w:oddHBand="0" w:evenHBand="0" w:firstRowFirstColumn="0" w:firstRowLastColumn="0" w:lastRowFirstColumn="0" w:lastRowLastColumn="0"/>
+              <w:cnfStyle w:val="000000100000" w:firstRow="0" w:lastRow="0" w:firstColumn="0" w:lastColumn="0" w:oddVBand="0" w:evenVBand="0" w:oddHBand="1" w:evenHBand="0" w:firstRowFirstColumn="0" w:firstRowLastColumn="0" w:lastRowFirstColumn="0" w:lastRowLastColumn="0"/>
             </w:pPr>
             <w:r>
               <w:t>N/A</w:t>
@@ -14496,7 +14499,7 @@
           </w:tcPr>
           <w:p>
             <w:pPr>
-              <w:cnfStyle w:val="000000000000" w:firstRow="0" w:lastRow="0" w:firstColumn="0" w:lastColumn="0" w:oddVBand="0" w:evenVBand="0" w:oddHBand="0" w:evenHBand="0" w:firstRowFirstColumn="0" w:firstRowLastColumn="0" w:lastRowFirstColumn="0" w:lastRowLastColumn="0"/>
+              <w:cnfStyle w:val="000000100000" w:firstRow="0" w:lastRow="0" w:firstColumn="0" w:lastColumn="0" w:oddVBand="0" w:evenVBand="0" w:oddHBand="1" w:evenHBand="0" w:firstRowFirstColumn="0" w:firstRowLastColumn="0" w:lastRowFirstColumn="0" w:lastRowLastColumn="0"/>
             </w:pPr>
             <w:r>
               <w:t>N/A</w:t>
@@ -14509,7 +14512,7 @@
           </w:tcPr>
           <w:p>
             <w:pPr>
-              <w:cnfStyle w:val="000000000000" w:firstRow="0" w:lastRow="0" w:firstColumn="0" w:lastColumn="0" w:oddVBand="0" w:evenVBand="0" w:oddHBand="0" w:evenHBand="0" w:firstRowFirstColumn="0" w:firstRowLastColumn="0" w:lastRowFirstColumn="0" w:lastRowLastColumn="0"/>
+              <w:cnfStyle w:val="000000100000" w:firstRow="0" w:lastRow="0" w:firstColumn="0" w:lastColumn="0" w:oddVBand="0" w:evenVBand="0" w:oddHBand="1" w:evenHBand="0" w:firstRowFirstColumn="0" w:firstRowLastColumn="0" w:lastRowFirstColumn="0" w:lastRowLastColumn="0"/>
             </w:pPr>
             <w:r>
               <w:t>Ben Dudley</w:t>
@@ -14522,7 +14525,7 @@
           </w:tcPr>
           <w:p>
             <w:pPr>
-              <w:cnfStyle w:val="000000000000" w:firstRow="0" w:lastRow="0" w:firstColumn="0" w:lastColumn="0" w:oddVBand="0" w:evenVBand="0" w:oddHBand="0" w:evenHBand="0" w:firstRowFirstColumn="0" w:firstRowLastColumn="0" w:lastRowFirstColumn="0" w:lastRowLastColumn="0"/>
+              <w:cnfStyle w:val="000000100000" w:firstRow="0" w:lastRow="0" w:firstColumn="0" w:lastColumn="0" w:oddVBand="0" w:evenVBand="0" w:oddHBand="1" w:evenHBand="0" w:firstRowFirstColumn="0" w:firstRowLastColumn="0" w:lastRowFirstColumn="0" w:lastRowLastColumn="0"/>
             </w:pPr>
             <w:r>
               <w:t>28/01/16</w:t>
@@ -14535,7 +14538,7 @@
           </w:tcPr>
           <w:p>
             <w:pPr>
-              <w:cnfStyle w:val="000000000000" w:firstRow="0" w:lastRow="0" w:firstColumn="0" w:lastColumn="0" w:oddVBand="0" w:evenVBand="0" w:oddHBand="0" w:evenHBand="0" w:firstRowFirstColumn="0" w:firstRowLastColumn="0" w:lastRowFirstColumn="0" w:lastRowLastColumn="0"/>
+              <w:cnfStyle w:val="000000100000" w:firstRow="0" w:lastRow="0" w:firstColumn="0" w:lastColumn="0" w:oddVBand="0" w:evenVBand="0" w:oddHBand="1" w:evenHBand="0" w:firstRowFirstColumn="0" w:firstRowLastColumn="0" w:lastRowFirstColumn="0" w:lastRowLastColumn="0"/>
             </w:pPr>
             <w:r>
               <w:t>1.0</w:t>
@@ -14544,10 +14547,8 @@
         </w:tc>
       </w:tr>
     </w:tbl>
-    <w:p>
-      <w:bookmarkStart w:id="2" w:name="_GoBack"/>
-      <w:bookmarkEnd w:id="2"/>
-    </w:p>
+    <w:p/>
+    <w:p/>
     <w:p/>
     <w:p/>
     <w:p/>
@@ -17604,14 +17605,14 @@
     <w:charset w:val="00"/>
     <w:family w:val="roman"/>
     <w:pitch w:val="variable"/>
-    <w:sig w:usb0="E0002EFF" w:usb1="C0007843" w:usb2="00000009" w:usb3="00000000" w:csb0="000001FF" w:csb1="00000000"/>
+    <w:sig w:usb0="E0002AFF" w:usb1="C0007841" w:usb2="00000009" w:usb3="00000000" w:csb0="000001FF" w:csb1="00000000"/>
   </w:font>
   <w:font w:name="Courier New">
     <w:panose1 w:val="02070309020205020404"/>
     <w:charset w:val="00"/>
     <w:family w:val="modern"/>
     <w:pitch w:val="fixed"/>
-    <w:sig w:usb0="E0002EFF" w:usb1="C0007843" w:usb2="00000009" w:usb3="00000000" w:csb0="000001FF" w:csb1="00000000"/>
+    <w:sig w:usb0="E0002AFF" w:usb1="C0007843" w:usb2="00000009" w:usb3="00000000" w:csb0="000001FF" w:csb1="00000000"/>
   </w:font>
   <w:font w:name="Wingdings">
     <w:panose1 w:val="05000000000000000000"/>
@@ -17625,14 +17626,14 @@
     <w:charset w:val="00"/>
     <w:family w:val="swiss"/>
     <w:pitch w:val="variable"/>
-    <w:sig w:usb0="E0002EFF" w:usb1="C0007843" w:usb2="00000009" w:usb3="00000000" w:csb0="000001FF" w:csb1="00000000"/>
+    <w:sig w:usb0="E0002AFF" w:usb1="C0007843" w:usb2="00000009" w:usb3="00000000" w:csb0="000001FF" w:csb1="00000000"/>
   </w:font>
   <w:font w:name="Times">
     <w:panose1 w:val="02020603050405020304"/>
     <w:charset w:val="00"/>
     <w:family w:val="roman"/>
     <w:pitch w:val="variable"/>
-    <w:sig w:usb0="E0002EFF" w:usb1="C0007843" w:usb2="00000009" w:usb3="00000000" w:csb0="000001FF" w:csb1="00000000"/>
+    <w:sig w:usb0="E0002AFF" w:usb1="C0007841" w:usb2="00000009" w:usb3="00000000" w:csb0="000001FF" w:csb1="00000000"/>
   </w:font>
   <w:font w:name="Tahoma">
     <w:panose1 w:val="020B0604030504040204"/>
@@ -18512,7 +18513,7 @@
 </file>
 
 <file path=customXml/itemProps1.xml><?xml version="1.0" encoding="utf-8"?>
-<ds:datastoreItem xmlns:ds="http://schemas.openxmlformats.org/officeDocument/2006/customXml" ds:itemID="{8636D8DC-6B90-49F0-9436-6461730A022F}">
+<ds:datastoreItem xmlns:ds="http://schemas.openxmlformats.org/officeDocument/2006/customXml" ds:itemID="{B05D5146-0B05-4FB7-8B9B-15EF87C906CB}">
   <ds:schemaRefs>
     <ds:schemaRef ds:uri="http://schemas.openxmlformats.org/officeDocument/2006/bibliography"/>
   </ds:schemaRefs>

</xml_diff>